<commit_message>
Requirements Updated Student 4
</commit_message>
<xml_diff>
--- a/reports/Student#4/04 - Requirements - Student #4.docx
+++ b/reports/Student#4/04 - Requirements - Student #4.docx
@@ -134,7 +134,6 @@
               </w:rPr>
               <w:tab/>
             </w:r>
-            <w:permStart w:id="379328249" w:edGrp="everyone"/>
             <w:sdt>
               <w:sdtPr>
                 <w:rPr>
@@ -148,6 +147,7 @@
                 <w15:appearance w15:val="hidden"/>
                 <w:text/>
               </w:sdtPr>
+              <w:sdtEndPr/>
               <w:sdtContent>
                 <w:r>
                   <w:rPr>
@@ -157,7 +157,6 @@
                 </w:r>
               </w:sdtContent>
             </w:sdt>
-            <w:permEnd w:id="379328249"/>
           </w:p>
         </w:tc>
       </w:tr>
@@ -203,7 +202,6 @@
               </w:rPr>
               <w:tab/>
             </w:r>
-            <w:permStart w:id="955522721" w:edGrp="everyone"/>
             <w:sdt>
               <w:sdtPr>
                 <w:rPr>
@@ -218,6 +216,7 @@
                 <w15:appearance w15:val="hidden"/>
                 <w:text/>
               </w:sdtPr>
+              <w:sdtEndPr/>
               <w:sdtContent>
                 <w:r>
                   <w:rPr>
@@ -228,7 +227,6 @@
                 </w:r>
               </w:sdtContent>
             </w:sdt>
-            <w:permEnd w:id="955522721"/>
           </w:p>
         </w:tc>
       </w:tr>
@@ -286,7 +284,6 @@
               </w:rPr>
               <w:tab/>
             </w:r>
-            <w:permStart w:id="1490430286" w:edGrp="everyone"/>
             <w:r>
               <w:rPr>
                 <w:rFonts w:asciiTheme="majorHAnsi" w:hAnsiTheme="majorHAnsi" w:cstheme="majorBidi"/>
@@ -306,6 +303,7 @@
                 <w15:appearance w15:val="hidden"/>
                 <w:text/>
               </w:sdtPr>
+              <w:sdtEndPr/>
               <w:sdtContent>
                 <w:r>
                   <w:rPr>
@@ -316,7 +314,6 @@
               </w:sdtContent>
             </w:sdt>
           </w:p>
-          <w:permEnd w:id="1490430286"/>
           <w:p>
             <w:pPr>
               <w:pStyle w:val="Sinespaciado"/>
@@ -346,7 +343,6 @@
               </w:rPr>
               <w:tab/>
             </w:r>
-            <w:permStart w:id="1588551831" w:edGrp="everyone"/>
             <w:sdt>
               <w:sdtPr>
                 <w:rPr>
@@ -360,21 +356,14 @@
                 <w15:appearance w15:val="hidden"/>
                 <w:text/>
               </w:sdtPr>
+              <w:sdtEndPr/>
               <w:sdtContent>
                 <w:r>
                   <w:rPr>
                     <w:rFonts w:asciiTheme="majorHAnsi" w:hAnsiTheme="majorHAnsi" w:cstheme="majorHAnsi"/>
                   </w:rPr>
-                  <w:t xml:space="preserve"> </w:t>
+                  <w:t xml:space="preserve"> alemollop</w:t>
                 </w:r>
-                <w:proofErr w:type="spellStart"/>
-                <w:r>
-                  <w:rPr>
-                    <w:rFonts w:asciiTheme="majorHAnsi" w:hAnsiTheme="majorHAnsi" w:cstheme="majorHAnsi"/>
-                  </w:rPr>
-                  <w:t>alemollop</w:t>
-                </w:r>
-                <w:proofErr w:type="spellEnd"/>
                 <w:r>
                   <w:rPr>
                     <w:rFonts w:asciiTheme="majorHAnsi" w:hAnsiTheme="majorHAnsi" w:cstheme="majorHAnsi"/>
@@ -383,7 +372,6 @@
                 </w:r>
               </w:sdtContent>
             </w:sdt>
-            <w:permEnd w:id="1588551831"/>
           </w:p>
           <w:p>
             <w:pPr>
@@ -412,7 +400,6 @@
               </w:rPr>
               <w:tab/>
             </w:r>
-            <w:permStart w:id="441854091" w:edGrp="everyone"/>
             <w:sdt>
               <w:sdtPr>
                 <w:rPr>
@@ -426,6 +413,7 @@
                 <w15:appearance w15:val="hidden"/>
                 <w:text/>
               </w:sdtPr>
+              <w:sdtEndPr/>
               <w:sdtContent>
                 <w:r>
                   <w:rPr>
@@ -435,7 +423,6 @@
                 </w:r>
               </w:sdtContent>
             </w:sdt>
-            <w:permEnd w:id="441854091"/>
           </w:p>
           <w:p>
             <w:pPr>
@@ -464,7 +451,6 @@
               </w:rPr>
               <w:tab/>
             </w:r>
-            <w:permStart w:id="16126159" w:edGrp="everyone"/>
             <w:sdt>
               <w:sdtPr>
                 <w:rPr>
@@ -478,6 +464,7 @@
                 <w15:appearance w15:val="hidden"/>
                 <w:text/>
               </w:sdtPr>
+              <w:sdtEndPr/>
               <w:sdtContent>
                 <w:r>
                   <w:rPr>
@@ -487,7 +474,6 @@
                 </w:r>
               </w:sdtContent>
             </w:sdt>
-            <w:permEnd w:id="16126159"/>
           </w:p>
         </w:tc>
       </w:tr>
@@ -535,7 +521,6 @@
               </w:rPr>
               <w:tab/>
             </w:r>
-            <w:permStart w:id="925041655" w:edGrp="everyone"/>
             <w:sdt>
               <w:sdtPr>
                 <w:rPr>
@@ -549,6 +534,7 @@
                 <w15:appearance w15:val="hidden"/>
                 <w:text/>
               </w:sdtPr>
+              <w:sdtEndPr/>
               <w:sdtContent>
                 <w:r>
                   <w:rPr>
@@ -572,7 +558,6 @@
                 </w:r>
               </w:sdtContent>
             </w:sdt>
-            <w:permEnd w:id="925041655"/>
           </w:p>
         </w:tc>
       </w:tr>
@@ -589,7 +574,6 @@
         <w:rPr>
           <w:rFonts w:cstheme="majorHAnsi"/>
         </w:rPr>
-        <w:lastRenderedPageBreak/>
         <w:t>MANDATORY</w:t>
       </w:r>
       <w:r>
@@ -786,7 +770,6 @@
         <w:t xml:space="preserve">.  </w:t>
       </w:r>
     </w:p>
-    <w:permStart w:id="1733719730" w:edGrp="everyone"/>
     <w:p>
       <w:pPr>
         <w:pStyle w:val="Comment-Grader"/>
@@ -801,6 +784,7 @@
           <w15:appearance w15:val="hidden"/>
           <w:text/>
         </w:sdtPr>
+        <w:sdtEndPr/>
         <w:sdtContent>
           <w:r>
             <w:t xml:space="preserve"> </w:t>
@@ -811,11 +795,7 @@
         </w:sdtContent>
       </w:sdt>
       <w:r>
-        <w:t xml:space="preserve"> </w:t>
-      </w:r>
-      <w:permEnd w:id="1733719730"/>
-      <w:r>
-        <w:t xml:space="preserve">   </w:t>
+        <w:t xml:space="preserve">    </w:t>
       </w:r>
     </w:p>
     <w:p>
@@ -909,7 +889,6 @@
         <w:t xml:space="preserve">.  </w:t>
       </w:r>
     </w:p>
-    <w:permStart w:id="244456920" w:edGrp="everyone"/>
     <w:p>
       <w:pPr>
         <w:pStyle w:val="Comment-Grader"/>
@@ -924,6 +903,7 @@
           <w15:appearance w15:val="hidden"/>
           <w:text/>
         </w:sdtPr>
+        <w:sdtEndPr/>
         <w:sdtContent>
           <w:r>
             <w:t xml:space="preserve"> </w:t>
@@ -936,7 +916,6 @@
           </w:r>
         </w:sdtContent>
       </w:sdt>
-      <w:permEnd w:id="244456920"/>
       <w:r>
         <w:t xml:space="preserve">   </w:t>
       </w:r>
@@ -1015,7 +994,6 @@
         <w:rPr>
           <w:rFonts w:cstheme="majorHAnsi"/>
         </w:rPr>
-        <w:lastRenderedPageBreak/>
         <w:t>MANDATORY</w:t>
       </w:r>
       <w:r>
@@ -1224,7 +1202,6 @@
         <w:t>.</w:t>
       </w:r>
     </w:p>
-    <w:permStart w:id="1580534963" w:edGrp="everyone"/>
     <w:p>
       <w:pPr>
         <w:pStyle w:val="Comment-Grader"/>
@@ -1239,13 +1216,13 @@
           <w15:appearance w15:val="hidden"/>
           <w:text/>
         </w:sdtPr>
+        <w:sdtEndPr/>
         <w:sdtContent>
           <w:r>
             <w:t>X</w:t>
           </w:r>
         </w:sdtContent>
       </w:sdt>
-      <w:permEnd w:id="1580534963"/>
       <w:r>
         <w:t xml:space="preserve">  </w:t>
       </w:r>
@@ -1393,7 +1370,6 @@
       </w:r>
       <w:bookmarkEnd w:id="0"/>
     </w:p>
-    <w:permStart w:id="1685676958" w:edGrp="everyone"/>
     <w:p>
       <w:pPr>
         <w:pStyle w:val="Comment-Grader"/>
@@ -1408,13 +1384,13 @@
           <w15:appearance w15:val="hidden"/>
           <w:text/>
         </w:sdtPr>
+        <w:sdtEndPr/>
         <w:sdtContent>
           <w:r>
             <w:t>X</w:t>
           </w:r>
         </w:sdtContent>
       </w:sdt>
-      <w:permEnd w:id="1685676958"/>
       <w:r>
         <w:t xml:space="preserve"> </w:t>
       </w:r>
@@ -1600,7 +1576,6 @@
       </w:r>
     </w:p>
     <w:bookmarkStart w:id="1" w:name="_Hlk157677981"/>
-    <w:permStart w:id="339812661" w:edGrp="everyone"/>
     <w:p>
       <w:pPr>
         <w:pStyle w:val="Comment-Grader"/>
@@ -1614,6 +1589,7 @@
           </w:placeholder>
           <w:text/>
         </w:sdtPr>
+        <w:sdtEndPr/>
         <w:sdtContent>
           <w:r>
             <w:t>X</w:t>
@@ -1623,7 +1599,6 @@
           </w:r>
         </w:sdtContent>
       </w:sdt>
-      <w:permEnd w:id="339812661"/>
       <w:r>
         <w:t xml:space="preserve">   </w:t>
       </w:r>
@@ -1712,7 +1687,6 @@
         <w:rPr>
           <w:rFonts w:cstheme="majorHAnsi"/>
         </w:rPr>
-        <w:lastRenderedPageBreak/>
         <w:t>Testing requirements</w:t>
       </w:r>
     </w:p>
@@ -1806,7 +1780,6 @@
         <w:t xml:space="preserve">.  </w:t>
       </w:r>
     </w:p>
-    <w:permStart w:id="891315281" w:edGrp="everyone"/>
     <w:p>
       <w:pPr>
         <w:pStyle w:val="Comment-Grader"/>
@@ -1821,13 +1794,13 @@
           <w15:appearance w15:val="hidden"/>
           <w:text/>
         </w:sdtPr>
+        <w:sdtEndPr/>
         <w:sdtContent>
           <w:r>
             <w:t>X</w:t>
           </w:r>
         </w:sdtContent>
       </w:sdt>
-      <w:permEnd w:id="891315281"/>
     </w:p>
     <w:p>
       <w:pPr>
@@ -1857,7 +1830,6 @@
         <w:t xml:space="preserve">.  </w:t>
       </w:r>
     </w:p>
-    <w:permStart w:id="338698352" w:edGrp="everyone"/>
     <w:p>
       <w:pPr>
         <w:pStyle w:val="Comment-Grader"/>
@@ -1872,13 +1844,13 @@
           <w15:appearance w15:val="hidden"/>
           <w:text/>
         </w:sdtPr>
+        <w:sdtEndPr/>
         <w:sdtContent>
           <w:r>
             <w:t>X</w:t>
           </w:r>
         </w:sdtContent>
       </w:sdt>
-      <w:permEnd w:id="338698352"/>
       <w:r>
         <w:t xml:space="preserve">   </w:t>
       </w:r>
@@ -1911,7 +1883,6 @@
         <w:rPr>
           <w:rFonts w:cstheme="majorHAnsi"/>
         </w:rPr>
-        <w:lastRenderedPageBreak/>
         <w:t>MANDATORY</w:t>
       </w:r>
       <w:r>
@@ -2147,7 +2118,6 @@
         <w:t>.</w:t>
       </w:r>
     </w:p>
-    <w:permStart w:id="8470091" w:edGrp="everyone"/>
     <w:p>
       <w:pPr>
         <w:pStyle w:val="Comment-Grader"/>
@@ -2162,13 +2132,13 @@
           <w15:appearance w15:val="hidden"/>
           <w:text/>
         </w:sdtPr>
+        <w:sdtEndPr/>
         <w:sdtContent>
           <w:r>
-            <w:t xml:space="preserve">    </w:t>
+            <w:t>X</w:t>
           </w:r>
         </w:sdtContent>
       </w:sdt>
-      <w:permEnd w:id="8470091"/>
       <w:r>
         <w:t xml:space="preserve">    </w:t>
       </w:r>
@@ -2290,7 +2260,6 @@
         <w:t>.</w:t>
       </w:r>
     </w:p>
-    <w:permStart w:id="66585966" w:edGrp="everyone"/>
     <w:p>
       <w:pPr>
         <w:pStyle w:val="Comment-Grader"/>
@@ -2305,13 +2274,19 @@
           <w15:appearance w15:val="hidden"/>
           <w:text/>
         </w:sdtPr>
+        <w:sdtEndPr/>
         <w:sdtContent>
           <w:r>
-            <w:t xml:space="preserve">    </w:t>
+            <w:t xml:space="preserve"> </w:t>
+          </w:r>
+          <w:r>
+            <w:t>X</w:t>
+          </w:r>
+          <w:r>
+            <w:t xml:space="preserve"> </w:t>
           </w:r>
         </w:sdtContent>
       </w:sdt>
-      <w:permEnd w:id="66585966"/>
       <w:r>
         <w:t xml:space="preserve">    </w:t>
       </w:r>
@@ -2403,7 +2378,6 @@
         <w:rPr>
           <w:rFonts w:cstheme="majorHAnsi"/>
         </w:rPr>
-        <w:lastRenderedPageBreak/>
         <w:t>Managerial requirements</w:t>
       </w:r>
     </w:p>
@@ -2418,7 +2392,6 @@
         <w:t xml:space="preserve">.  </w:t>
       </w:r>
     </w:p>
-    <w:permStart w:id="1123494185" w:edGrp="everyone"/>
     <w:p>
       <w:pPr>
         <w:pStyle w:val="Comment-Grader"/>
@@ -2433,13 +2406,19 @@
           <w15:appearance w15:val="hidden"/>
           <w:text/>
         </w:sdtPr>
+        <w:sdtEndPr/>
         <w:sdtContent>
           <w:r>
-            <w:t xml:space="preserve">    </w:t>
+            <w:t xml:space="preserve"> </w:t>
+          </w:r>
+          <w:r>
+            <w:t>X</w:t>
+          </w:r>
+          <w:r>
+            <w:t xml:space="preserve"> </w:t>
           </w:r>
         </w:sdtContent>
       </w:sdt>
-      <w:permEnd w:id="1123494185"/>
       <w:r>
         <w:t xml:space="preserve">   </w:t>
       </w:r>
@@ -2459,7 +2438,6 @@
         <w:rPr>
           <w:rFonts w:cstheme="majorHAnsi"/>
         </w:rPr>
-        <w:lastRenderedPageBreak/>
         <w:t>MANDATORY</w:t>
       </w:r>
       <w:r>
@@ -2503,7 +2481,6 @@
         <w:t xml:space="preserve">Create appropriate indices for your entities, if required.  </w:t>
       </w:r>
     </w:p>
-    <w:permStart w:id="1415324222" w:edGrp="everyone"/>
     <w:p>
       <w:pPr>
         <w:pStyle w:val="Comment-Grader"/>
@@ -2518,13 +2495,13 @@
           <w15:appearance w15:val="hidden"/>
           <w:text/>
         </w:sdtPr>
+        <w:sdtEndPr/>
         <w:sdtContent>
           <w:r>
             <w:t xml:space="preserve">    </w:t>
           </w:r>
         </w:sdtContent>
       </w:sdt>
-      <w:permEnd w:id="1415324222"/>
       <w:r>
         <w:t xml:space="preserve">   </w:t>
       </w:r>
@@ -2629,7 +2606,6 @@
         <w:t xml:space="preserve">.  </w:t>
       </w:r>
     </w:p>
-    <w:permStart w:id="973563344" w:edGrp="everyone"/>
     <w:p>
       <w:pPr>
         <w:pStyle w:val="Comment-Grader"/>
@@ -2643,13 +2619,13 @@
           </w:placeholder>
           <w:text/>
         </w:sdtPr>
+        <w:sdtEndPr/>
         <w:sdtContent>
           <w:r>
             <w:t xml:space="preserve">    </w:t>
           </w:r>
         </w:sdtContent>
       </w:sdt>
-      <w:permEnd w:id="973563344"/>
       <w:r>
         <w:t xml:space="preserve">   </w:t>
       </w:r>
@@ -2679,7 +2655,6 @@
         <w:t xml:space="preserve">.  </w:t>
       </w:r>
     </w:p>
-    <w:permStart w:id="182535402" w:edGrp="everyone"/>
     <w:p>
       <w:pPr>
         <w:pStyle w:val="Comment-Grader"/>
@@ -2694,13 +2669,13 @@
           <w15:appearance w15:val="hidden"/>
           <w:text/>
         </w:sdtPr>
+        <w:sdtEndPr/>
         <w:sdtContent>
           <w:r>
             <w:t xml:space="preserve">    </w:t>
           </w:r>
         </w:sdtContent>
       </w:sdt>
-      <w:permEnd w:id="182535402"/>
       <w:r>
         <w:t xml:space="preserve">   </w:t>
       </w:r>
@@ -2716,7 +2691,6 @@
         <w:t xml:space="preserve">.  </w:t>
       </w:r>
     </w:p>
-    <w:permStart w:id="966666940" w:edGrp="everyone"/>
     <w:p>
       <w:pPr>
         <w:pStyle w:val="Comment-Grader"/>
@@ -2730,13 +2704,13 @@
           </w:placeholder>
           <w:text/>
         </w:sdtPr>
+        <w:sdtEndPr/>
         <w:sdtContent>
           <w:r>
             <w:t xml:space="preserve">    </w:t>
           </w:r>
         </w:sdtContent>
       </w:sdt>
-      <w:permEnd w:id="966666940"/>
       <w:r>
         <w:t xml:space="preserve">  </w:t>
       </w:r>
@@ -2767,7 +2741,6 @@
         <w:rPr>
           <w:rFonts w:cstheme="majorHAnsi"/>
         </w:rPr>
-        <w:lastRenderedPageBreak/>
         <w:t>SUPPLEMENTARY I</w:t>
       </w:r>
       <w:r>
@@ -3017,7 +2990,6 @@
         <w:rPr>
           <w:rFonts w:cstheme="majorHAnsi"/>
         </w:rPr>
-        <w:lastRenderedPageBreak/>
         <w:t>SUPPLEMENTARY I</w:t>
       </w:r>
       <w:r>
@@ -3175,7 +3147,6 @@
         <w:t xml:space="preserve">. </w:t>
       </w:r>
     </w:p>
-    <w:permStart w:id="1220091073" w:edGrp="everyone"/>
     <w:p>
       <w:pPr>
         <w:pStyle w:val="Comment-Grader"/>
@@ -3196,6 +3167,7 @@
           <w15:appearance w15:val="hidden"/>
           <w:text/>
         </w:sdtPr>
+        <w:sdtEndPr/>
         <w:sdtContent>
           <w:r>
             <w:rPr>
@@ -3205,7 +3177,6 @@
           </w:r>
         </w:sdtContent>
       </w:sdt>
-      <w:permEnd w:id="1220091073"/>
       <w:r>
         <w:rPr>
           <w:lang w:val="en-US"/>
@@ -3340,7 +3311,6 @@
         <w:t xml:space="preserve">Produce a UML domain model regarding the information requirements in your project.  </w:t>
       </w:r>
     </w:p>
-    <w:permStart w:id="1053959848" w:edGrp="everyone"/>
     <w:p>
       <w:pPr>
         <w:pStyle w:val="Comment-Grader"/>
@@ -3355,13 +3325,13 @@
           <w15:appearance w15:val="hidden"/>
           <w:text/>
         </w:sdtPr>
+        <w:sdtEndPr/>
         <w:sdtContent>
           <w:r>
             <w:t xml:space="preserve">    </w:t>
           </w:r>
         </w:sdtContent>
       </w:sdt>
-      <w:permEnd w:id="1053959848"/>
       <w:r>
         <w:t xml:space="preserve">   </w:t>
       </w:r>
@@ -3387,7 +3357,6 @@
         <w:rPr>
           <w:rFonts w:cstheme="majorHAnsi"/>
         </w:rPr>
-        <w:lastRenderedPageBreak/>
         <w:t>SUPPLEMENTARY I</w:t>
       </w:r>
       <w:r>
@@ -3507,7 +3476,6 @@
         <w:t xml:space="preserve">.  </w:t>
       </w:r>
     </w:p>
-    <w:permStart w:id="1469596324" w:edGrp="everyone"/>
     <w:p>
       <w:pPr>
         <w:pStyle w:val="Comment-Grader"/>
@@ -3522,13 +3490,13 @@
           <w15:appearance w15:val="hidden"/>
           <w:text/>
         </w:sdtPr>
+        <w:sdtEndPr/>
         <w:sdtContent>
           <w:r>
             <w:t xml:space="preserve">    </w:t>
           </w:r>
         </w:sdtContent>
       </w:sdt>
-      <w:permEnd w:id="1469596324"/>
       <w:r>
         <w:t xml:space="preserve">   </w:t>
       </w:r>
@@ -3575,7 +3543,6 @@
         <w:t xml:space="preserve">.  </w:t>
       </w:r>
     </w:p>
-    <w:permStart w:id="1111177414" w:edGrp="everyone"/>
     <w:p>
       <w:pPr>
         <w:pStyle w:val="Comment-Grader"/>
@@ -3590,13 +3557,13 @@
           <w15:appearance w15:val="hidden"/>
           <w:text/>
         </w:sdtPr>
+        <w:sdtEndPr/>
         <w:sdtContent>
           <w:r>
             <w:t xml:space="preserve">    </w:t>
           </w:r>
         </w:sdtContent>
       </w:sdt>
-      <w:permEnd w:id="1111177414"/>
       <w:r>
         <w:t xml:space="preserve">   </w:t>
       </w:r>
@@ -3651,7 +3618,6 @@
         <w:t xml:space="preserve">  </w:t>
       </w:r>
     </w:p>
-    <w:permStart w:id="303655226" w:edGrp="everyone"/>
     <w:p>
       <w:pPr>
         <w:pStyle w:val="Comment-Grader"/>
@@ -3666,13 +3632,13 @@
           <w15:appearance w15:val="hidden"/>
           <w:text/>
         </w:sdtPr>
+        <w:sdtEndPr/>
         <w:sdtContent>
           <w:r>
             <w:t xml:space="preserve">    </w:t>
           </w:r>
         </w:sdtContent>
       </w:sdt>
-      <w:permEnd w:id="303655226"/>
       <w:r>
         <w:t xml:space="preserve">    </w:t>
       </w:r>
@@ -3719,7 +3685,6 @@
         <w:t xml:space="preserve">.  </w:t>
       </w:r>
     </w:p>
-    <w:permStart w:id="911542006" w:edGrp="everyone"/>
     <w:p>
       <w:pPr>
         <w:pStyle w:val="Comment-Grader"/>
@@ -3734,13 +3699,13 @@
           <w15:appearance w15:val="hidden"/>
           <w:text/>
         </w:sdtPr>
+        <w:sdtEndPr/>
         <w:sdtContent>
           <w:r>
             <w:t xml:space="preserve">    </w:t>
           </w:r>
         </w:sdtContent>
       </w:sdt>
-      <w:permEnd w:id="911542006"/>
       <w:r>
         <w:t xml:space="preserve">    </w:t>
       </w:r>
@@ -3839,7 +3804,6 @@
         <w:rPr>
           <w:rFonts w:cstheme="majorHAnsi"/>
         </w:rPr>
-        <w:lastRenderedPageBreak/>
         <w:t>Managerial requirements</w:t>
       </w:r>
     </w:p>
@@ -3854,7 +3818,6 @@
         <w:t xml:space="preserve">  </w:t>
       </w:r>
     </w:p>
-    <w:permStart w:id="553716983" w:edGrp="everyone"/>
     <w:p>
       <w:pPr>
         <w:pStyle w:val="Comment-Grader"/>
@@ -3868,13 +3831,13 @@
           </w:placeholder>
           <w:text/>
         </w:sdtPr>
+        <w:sdtEndPr/>
         <w:sdtContent>
           <w:r>
             <w:t xml:space="preserve">    </w:t>
           </w:r>
         </w:sdtContent>
       </w:sdt>
-      <w:permEnd w:id="553716983"/>
       <w:r>
         <w:t xml:space="preserve">   </w:t>
       </w:r>
@@ -3894,7 +3857,6 @@
         <w:rPr>
           <w:rFonts w:cstheme="majorHAnsi"/>
         </w:rPr>
-        <w:lastRenderedPageBreak/>
         <w:t>SUPPLEMENTARY I</w:t>
       </w:r>
       <w:r>
@@ -4052,7 +4014,6 @@
         <w:t xml:space="preserve">  </w:t>
       </w:r>
     </w:p>
-    <w:permStart w:id="968450766" w:edGrp="everyone"/>
     <w:p>
       <w:pPr>
         <w:pStyle w:val="Comment-Grader"/>
@@ -4067,13 +4028,13 @@
           <w15:appearance w15:val="hidden"/>
           <w:text/>
         </w:sdtPr>
+        <w:sdtEndPr/>
         <w:sdtContent>
           <w:r>
             <w:t xml:space="preserve">    </w:t>
           </w:r>
         </w:sdtContent>
       </w:sdt>
-      <w:permEnd w:id="968450766"/>
       <w:r>
         <w:t xml:space="preserve">  </w:t>
       </w:r>
@@ -4103,7 +4064,6 @@
         <w:t xml:space="preserve">.  </w:t>
       </w:r>
     </w:p>
-    <w:permStart w:id="1311645159" w:edGrp="everyone"/>
     <w:p>
       <w:pPr>
         <w:pStyle w:val="Comment-Grader"/>
@@ -4118,13 +4078,13 @@
           <w15:appearance w15:val="hidden"/>
           <w:text/>
         </w:sdtPr>
+        <w:sdtEndPr/>
         <w:sdtContent>
           <w:r>
             <w:t xml:space="preserve">    </w:t>
           </w:r>
         </w:sdtContent>
       </w:sdt>
-      <w:permEnd w:id="1311645159"/>
       <w:r>
         <w:t xml:space="preserve">   </w:t>
       </w:r>
@@ -4155,7 +4115,6 @@
         <w:rPr>
           <w:rFonts w:cstheme="majorHAnsi"/>
         </w:rPr>
-        <w:lastRenderedPageBreak/>
         <w:t>SUPPLEMENTARY II</w:t>
       </w:r>
       <w:r>
@@ -4337,7 +4296,6 @@
         <w:t xml:space="preserve">.  </w:t>
       </w:r>
     </w:p>
-    <w:permStart w:id="1179802484" w:edGrp="everyone"/>
     <w:p>
       <w:pPr>
         <w:pStyle w:val="Comment-Grader"/>
@@ -4352,13 +4310,13 @@
           <w15:appearance w15:val="hidden"/>
           <w:text/>
         </w:sdtPr>
+        <w:sdtEndPr/>
         <w:sdtContent>
           <w:r>
             <w:t xml:space="preserve">    </w:t>
           </w:r>
         </w:sdtContent>
       </w:sdt>
-      <w:permEnd w:id="1179802484"/>
       <w:r>
         <w:t xml:space="preserve">    </w:t>
       </w:r>
@@ -4374,7 +4332,6 @@
         <w:t xml:space="preserve">.  </w:t>
       </w:r>
     </w:p>
-    <w:permStart w:id="225733729" w:edGrp="everyone"/>
     <w:p>
       <w:pPr>
         <w:pStyle w:val="Comment-Grader"/>
@@ -4389,13 +4346,13 @@
           <w15:appearance w15:val="hidden"/>
           <w:text/>
         </w:sdtPr>
+        <w:sdtEndPr/>
         <w:sdtContent>
           <w:r>
             <w:t xml:space="preserve">    </w:t>
           </w:r>
         </w:sdtContent>
       </w:sdt>
-      <w:permEnd w:id="225733729"/>
       <w:r>
         <w:t xml:space="preserve">    </w:t>
       </w:r>
@@ -4467,7 +4424,6 @@
         <w:rPr>
           <w:rFonts w:cstheme="majorHAnsi"/>
         </w:rPr>
-        <w:lastRenderedPageBreak/>
         <w:t>SUPPLEMENTARY II</w:t>
       </w:r>
       <w:r>
@@ -4564,7 +4520,6 @@
         <w:t xml:space="preserve">  </w:t>
       </w:r>
     </w:p>
-    <w:permStart w:id="1142446247" w:edGrp="everyone"/>
     <w:p>
       <w:pPr>
         <w:pStyle w:val="Comment-Grader"/>
@@ -4585,6 +4540,7 @@
           <w15:appearance w15:val="hidden"/>
           <w:text/>
         </w:sdtPr>
+        <w:sdtEndPr/>
         <w:sdtContent>
           <w:r>
             <w:rPr>
@@ -4594,7 +4550,6 @@
           </w:r>
         </w:sdtContent>
       </w:sdt>
-      <w:permEnd w:id="1142446247"/>
       <w:r>
         <w:rPr>
           <w:lang w:val="en-US"/>
@@ -4732,7 +4687,6 @@
         <w:t xml:space="preserve">.  </w:t>
       </w:r>
     </w:p>
-    <w:permStart w:id="240787551" w:edGrp="everyone"/>
     <w:p>
       <w:pPr>
         <w:pStyle w:val="Comment-Grader"/>
@@ -4747,13 +4701,13 @@
           <w15:appearance w15:val="hidden"/>
           <w:text/>
         </w:sdtPr>
+        <w:sdtEndPr/>
         <w:sdtContent>
           <w:r>
             <w:t xml:space="preserve">    </w:t>
           </w:r>
         </w:sdtContent>
       </w:sdt>
-      <w:permEnd w:id="240787551"/>
       <w:r>
         <w:t xml:space="preserve">   </w:t>
       </w:r>
@@ -4769,7 +4723,6 @@
         <w:t xml:space="preserve">.  </w:t>
       </w:r>
     </w:p>
-    <w:permStart w:id="235090967" w:edGrp="everyone"/>
     <w:p>
       <w:pPr>
         <w:pStyle w:val="Comment-Grader"/>
@@ -4787,6 +4740,7 @@
           <w15:appearance w15:val="hidden"/>
           <w:text/>
         </w:sdtPr>
+        <w:sdtEndPr/>
         <w:sdtContent>
           <w:r>
             <w:rPr>
@@ -4796,7 +4750,6 @@
           </w:r>
         </w:sdtContent>
       </w:sdt>
-      <w:permEnd w:id="235090967"/>
       <w:r>
         <w:rPr>
           <w:lang w:val="en-US"/>
@@ -4825,7 +4778,6 @@
         <w:rPr>
           <w:rFonts w:cstheme="majorHAnsi"/>
         </w:rPr>
-        <w:lastRenderedPageBreak/>
         <w:t>SUPPLEMENTARY II</w:t>
       </w:r>
       <w:r>
@@ -4965,7 +4917,6 @@
         <w:t xml:space="preserve">.  </w:t>
       </w:r>
     </w:p>
-    <w:permStart w:id="123285506" w:edGrp="everyone"/>
     <w:p>
       <w:pPr>
         <w:pStyle w:val="Comment-Grader"/>
@@ -4979,13 +4930,13 @@
           </w:placeholder>
           <w:text/>
         </w:sdtPr>
+        <w:sdtEndPr/>
         <w:sdtContent>
           <w:r>
             <w:t xml:space="preserve">    </w:t>
           </w:r>
         </w:sdtContent>
       </w:sdt>
-      <w:permEnd w:id="123285506"/>
       <w:r>
         <w:t xml:space="preserve">   </w:t>
       </w:r>
@@ -5049,7 +5000,6 @@
         <w:t xml:space="preserve">.  </w:t>
       </w:r>
     </w:p>
-    <w:permStart w:id="769398085" w:edGrp="everyone"/>
     <w:p>
       <w:pPr>
         <w:pStyle w:val="Comment-Grader"/>
@@ -5063,13 +5013,13 @@
           </w:placeholder>
           <w:text/>
         </w:sdtPr>
+        <w:sdtEndPr/>
         <w:sdtContent>
           <w:r>
             <w:t xml:space="preserve">    </w:t>
           </w:r>
         </w:sdtContent>
       </w:sdt>
-      <w:permEnd w:id="769398085"/>
       <w:r>
         <w:t xml:space="preserve">   </w:t>
       </w:r>
@@ -5168,7 +5118,6 @@
         <w:t xml:space="preserve">.  </w:t>
       </w:r>
     </w:p>
-    <w:permStart w:id="1019937469" w:edGrp="everyone"/>
     <w:p>
       <w:pPr>
         <w:pStyle w:val="Comment-Grader"/>
@@ -5183,13 +5132,13 @@
           <w15:appearance w15:val="hidden"/>
           <w:text/>
         </w:sdtPr>
+        <w:sdtEndPr/>
         <w:sdtContent>
           <w:r>
             <w:t xml:space="preserve">    </w:t>
           </w:r>
         </w:sdtContent>
       </w:sdt>
-      <w:permEnd w:id="1019937469"/>
       <w:r>
         <w:t xml:space="preserve">    </w:t>
       </w:r>
@@ -5205,7 +5154,6 @@
         <w:t xml:space="preserve">.  </w:t>
       </w:r>
     </w:p>
-    <w:permStart w:id="1299214848" w:edGrp="everyone"/>
     <w:p>
       <w:pPr>
         <w:pStyle w:val="Comment-Grader"/>
@@ -5225,6 +5173,7 @@
           </w:placeholder>
           <w:text/>
         </w:sdtPr>
+        <w:sdtEndPr/>
         <w:sdtContent>
           <w:r>
             <w:rPr>
@@ -5234,7 +5183,6 @@
           </w:r>
         </w:sdtContent>
       </w:sdt>
-      <w:permEnd w:id="1299214848"/>
       <w:r>
         <w:rPr>
           <w:lang w:val="en-US"/>
@@ -5270,7 +5218,6 @@
         <w:rPr>
           <w:rFonts w:cstheme="majorHAnsi"/>
         </w:rPr>
-        <w:lastRenderedPageBreak/>
         <w:t>SUPPLEMENTARY II</w:t>
       </w:r>
       <w:r>
@@ -5422,7 +5369,6 @@
         <w:t xml:space="preserve">.  </w:t>
       </w:r>
     </w:p>
-    <w:permStart w:id="1820658327" w:edGrp="everyone"/>
     <w:p>
       <w:pPr>
         <w:pStyle w:val="Comment-Grader"/>
@@ -5437,13 +5383,13 @@
           <w15:appearance w15:val="hidden"/>
           <w:text/>
         </w:sdtPr>
+        <w:sdtEndPr/>
         <w:sdtContent>
           <w:r>
             <w:t xml:space="preserve">    </w:t>
           </w:r>
         </w:sdtContent>
       </w:sdt>
-      <w:permEnd w:id="1820658327"/>
       <w:r>
         <w:t xml:space="preserve">  </w:t>
       </w:r>
@@ -5473,7 +5419,6 @@
         <w:t xml:space="preserve">.  </w:t>
       </w:r>
     </w:p>
-    <w:permStart w:id="615213737" w:edGrp="everyone"/>
     <w:p>
       <w:pPr>
         <w:pStyle w:val="Comment-Grader"/>
@@ -5487,13 +5432,13 @@
           </w:placeholder>
           <w:text/>
         </w:sdtPr>
+        <w:sdtEndPr/>
         <w:sdtContent>
           <w:r>
             <w:t xml:space="preserve">    </w:t>
           </w:r>
         </w:sdtContent>
       </w:sdt>
-      <w:permEnd w:id="615213737"/>
       <w:r>
         <w:t xml:space="preserve">   </w:t>
       </w:r>
@@ -5509,7 +5454,6 @@
         <w:t xml:space="preserve">.  </w:t>
       </w:r>
     </w:p>
-    <w:permStart w:id="1595304318" w:edGrp="everyone"/>
     <w:p>
       <w:pPr>
         <w:pStyle w:val="Comment-Grader"/>
@@ -5523,13 +5467,13 @@
           </w:placeholder>
           <w:text/>
         </w:sdtPr>
+        <w:sdtEndPr/>
         <w:sdtContent>
           <w:r>
             <w:t xml:space="preserve">    </w:t>
           </w:r>
         </w:sdtContent>
       </w:sdt>
-      <w:permEnd w:id="1595304318"/>
       <w:r>
         <w:t xml:space="preserve">   </w:t>
       </w:r>
@@ -10492,6 +10436,7 @@
     <w:rsid w:val="00635F6F"/>
     <w:rsid w:val="0073694E"/>
     <w:rsid w:val="007E5F20"/>
+    <w:rsid w:val="00897704"/>
     <w:rsid w:val="008B1087"/>
     <w:rsid w:val="008D6165"/>
     <w:rsid w:val="00953D97"/>
@@ -10500,6 +10445,7 @@
     <w:rsid w:val="00A222AC"/>
     <w:rsid w:val="00A77441"/>
     <w:rsid w:val="00B078C0"/>
+    <w:rsid w:val="00B64EFF"/>
     <w:rsid w:val="00B85114"/>
     <w:rsid w:val="00B9388C"/>
     <w:rsid w:val="00C42E76"/>

</xml_diff>